<commit_message>
doc fix: markPicture.py place
</commit_message>
<xml_diff>
--- a/doc/处理图片jar包使用文档.docx
+++ b/doc/处理图片jar包使用文档.docx
@@ -6,7 +6,6 @@
       <w:pPr>
         <w:jc w:val="center"/>
       </w:pPr>
-      <w:proofErr w:type="spellStart"/>
       <w:r>
         <w:t>A</w:t>
       </w:r>
@@ -25,7 +24,6 @@
         </w:rPr>
         <w:t>icture</w:t>
       </w:r>
-      <w:proofErr w:type="spellEnd"/>
       <w:r>
         <w:t xml:space="preserve"> </w:t>
       </w:r>
@@ -112,21 +110,31 @@
         <w:rPr>
           <w:rFonts w:hint="eastAsia"/>
         </w:rPr>
-        <w:t>在D盘根目录下放置</w:t>
-      </w:r>
-      <w:proofErr w:type="spellStart"/>
-      <w:r>
-        <w:rPr>
-          <w:rFonts w:hint="eastAsia"/>
-        </w:rPr>
-        <w:t>py</w:t>
-      </w:r>
-      <w:proofErr w:type="spellEnd"/>
-      <w:r>
-        <w:rPr>
-          <w:rFonts w:hint="eastAsia"/>
-        </w:rPr>
-        <w:t>文件mark</w:t>
+        <w:t>在</w:t>
+      </w:r>
+      <w:r>
+        <w:rPr>
+          <w:rFonts w:hint="eastAsia"/>
+        </w:rPr>
+        <w:t>项目</w:t>
+      </w:r>
+      <w:r>
+        <w:rPr>
+          <w:rFonts w:hint="eastAsia"/>
+        </w:rPr>
+        <w:t>目录</w:t>
+      </w:r>
+      <w:r>
+        <w:t>\src\main\</w:t>
+      </w:r>
+      <w:r>
+        <w:t>resources</w:t>
+      </w:r>
+      <w:r>
+        <w:rPr>
+          <w:rFonts w:hint="eastAsia"/>
+        </w:rPr>
+        <w:t>下放置py文件mark</w:t>
       </w:r>
       <w:r>
         <w:t>P</w:t>
@@ -144,21 +152,7 @@
         <w:rPr>
           <w:rFonts w:hint="eastAsia"/>
         </w:rPr>
-        <w:t>，文件在</w:t>
-      </w:r>
-      <w:proofErr w:type="spellStart"/>
-      <w:r>
-        <w:rPr>
-          <w:rFonts w:hint="eastAsia"/>
-        </w:rPr>
-        <w:t>github</w:t>
-      </w:r>
-      <w:proofErr w:type="spellEnd"/>
-      <w:r>
-        <w:rPr>
-          <w:rFonts w:hint="eastAsia"/>
-        </w:rPr>
-        <w:t>仓库</w:t>
+        <w:t>，文件在github仓库</w:t>
       </w:r>
       <w:r>
         <w:rPr>
@@ -167,23 +161,7 @@
         <w:t>中</w:t>
       </w:r>
       <w:r>
-        <w:t>code\</w:t>
-      </w:r>
-      <w:proofErr w:type="spellStart"/>
-      <w:r>
-        <w:t>AnalysisPicture</w:t>
-      </w:r>
-      <w:proofErr w:type="spellEnd"/>
-      <w:r>
-        <w:t>\</w:t>
-      </w:r>
-      <w:proofErr w:type="spellStart"/>
-      <w:r>
-        <w:t>src</w:t>
-      </w:r>
-      <w:proofErr w:type="spellEnd"/>
-      <w:r>
-        <w:t>\main\resources</w:t>
+        <w:t>code\AnalysisPicture\src\main\resources</w:t>
       </w:r>
       <w:r>
         <w:rPr>
@@ -223,7 +201,6 @@
         </w:numPr>
         <w:ind w:firstLineChars="0"/>
       </w:pPr>
-      <w:proofErr w:type="spellStart"/>
       <w:r>
         <w:t>D</w:t>
       </w:r>
@@ -249,45 +226,16 @@
         <w:rPr>
           <w:rFonts w:hint="eastAsia"/>
         </w:rPr>
-        <w:t>ath</w:t>
-      </w:r>
-      <w:proofErr w:type="spellEnd"/>
-      <w:r>
-        <w:rPr>
-          <w:rFonts w:hint="eastAsia"/>
-        </w:rPr>
-        <w:t>(</w:t>
-      </w:r>
-      <w:r>
-        <w:t xml:space="preserve">String </w:t>
-      </w:r>
-      <w:proofErr w:type="spellStart"/>
-      <w:r>
-        <w:t>filepath</w:t>
-      </w:r>
-      <w:proofErr w:type="spellEnd"/>
-      <w:r>
-        <w:t xml:space="preserve">) </w:t>
-      </w:r>
-      <w:r>
-        <w:rPr>
-          <w:rFonts w:hint="eastAsia"/>
-        </w:rPr>
-        <w:t>输入一个图片的完整路径，返回由face++返回的</w:t>
-      </w:r>
-      <w:proofErr w:type="spellStart"/>
-      <w:r>
-        <w:rPr>
-          <w:rFonts w:hint="eastAsia"/>
-        </w:rPr>
-        <w:t>json</w:t>
-      </w:r>
-      <w:proofErr w:type="spellEnd"/>
-      <w:r>
-        <w:rPr>
-          <w:rFonts w:hint="eastAsia"/>
-        </w:rPr>
-        <w:t>字符串</w:t>
+        <w:t>ath(</w:t>
+      </w:r>
+      <w:r>
+        <w:t xml:space="preserve">String filepath) </w:t>
+      </w:r>
+      <w:r>
+        <w:rPr>
+          <w:rFonts w:hint="eastAsia"/>
+        </w:rPr>
+        <w:t>输入一个图片的完整路径，返回由face++返回的json字符串</w:t>
       </w:r>
     </w:p>
     <w:p>
@@ -299,7 +247,6 @@
         </w:numPr>
         <w:ind w:firstLineChars="0"/>
       </w:pPr>
-      <w:proofErr w:type="spellStart"/>
       <w:r>
         <w:t>N</w:t>
       </w:r>
@@ -325,23 +272,11 @@
         <w:rPr>
           <w:rFonts w:hint="eastAsia"/>
         </w:rPr>
-        <w:t>ace</w:t>
-      </w:r>
-      <w:proofErr w:type="spellEnd"/>
-      <w:r>
-        <w:rPr>
-          <w:rFonts w:hint="eastAsia"/>
-        </w:rPr>
-        <w:t>(</w:t>
-      </w:r>
-      <w:r>
-        <w:t xml:space="preserve">String </w:t>
-      </w:r>
-      <w:proofErr w:type="spellStart"/>
-      <w:r>
-        <w:t>detectStr</w:t>
-      </w:r>
-      <w:proofErr w:type="spellEnd"/>
+        <w:t>ace(</w:t>
+      </w:r>
+      <w:r>
+        <w:t>String detectStr</w:t>
+      </w:r>
       <w:r>
         <w:t>)</w:t>
       </w:r>
@@ -352,14 +287,7 @@
         <w:rPr>
           <w:rFonts w:hint="eastAsia"/>
         </w:rPr>
-        <w:t>输入一个图片由</w:t>
-      </w:r>
-      <w:proofErr w:type="spellStart"/>
-      <w:r>
-        <w:rPr>
-          <w:rFonts w:hint="eastAsia"/>
-        </w:rPr>
-        <w:t>detact</w:t>
+        <w:t>输入一个图片由detact</w:t>
       </w:r>
       <w:r>
         <w:t>B</w:t>
@@ -377,28 +305,7 @@
         <w:rPr>
           <w:rFonts w:hint="eastAsia"/>
         </w:rPr>
-        <w:t>ath</w:t>
-      </w:r>
-      <w:proofErr w:type="spellEnd"/>
-      <w:r>
-        <w:rPr>
-          <w:rFonts w:hint="eastAsia"/>
-        </w:rPr>
-        <w:t>返回的</w:t>
-      </w:r>
-      <w:proofErr w:type="spellStart"/>
-      <w:r>
-        <w:rPr>
-          <w:rFonts w:hint="eastAsia"/>
-        </w:rPr>
-        <w:t>json</w:t>
-      </w:r>
-      <w:proofErr w:type="spellEnd"/>
-      <w:r>
-        <w:rPr>
-          <w:rFonts w:hint="eastAsia"/>
-        </w:rPr>
-        <w:t>字符串</w:t>
+        <w:t>ath返回的json字符串</w:t>
       </w:r>
       <w:r>
         <w:t xml:space="preserve"> </w:t>
@@ -409,13 +316,8 @@
         </w:rPr>
         <w:t>返回图片中被识别的人脸数(</w:t>
       </w:r>
-      <w:proofErr w:type="spellStart"/>
-      <w:r>
-        <w:t>int</w:t>
-      </w:r>
-      <w:proofErr w:type="spellEnd"/>
-      <w:r>
-        <w:t>)</w:t>
+      <w:r>
+        <w:t>int)</w:t>
       </w:r>
     </w:p>
     <w:p>
@@ -427,21 +329,8 @@
         </w:numPr>
         <w:ind w:firstLineChars="0"/>
       </w:pPr>
-      <w:proofErr w:type="spellStart"/>
-      <w:r>
-        <w:t>analysisFaceAll</w:t>
-      </w:r>
-      <w:proofErr w:type="spellEnd"/>
-      <w:r>
-        <w:t xml:space="preserve">(String </w:t>
-      </w:r>
-      <w:proofErr w:type="spellStart"/>
-      <w:r>
-        <w:t>detectStr</w:t>
-      </w:r>
-      <w:proofErr w:type="spellEnd"/>
-      <w:r>
-        <w:t>)</w:t>
+      <w:r>
+        <w:t>analysisFaceAll(String detectStr)</w:t>
       </w:r>
       <w:r>
         <w:t xml:space="preserve"> </w:t>
@@ -450,14 +339,7 @@
         <w:rPr>
           <w:rFonts w:hint="eastAsia"/>
         </w:rPr>
-        <w:t>输入一个图片由</w:t>
-      </w:r>
-      <w:proofErr w:type="spellStart"/>
-      <w:r>
-        <w:rPr>
-          <w:rFonts w:hint="eastAsia"/>
-        </w:rPr>
-        <w:t>detact</w:t>
+        <w:t>输入一个图片由detact</w:t>
       </w:r>
       <w:r>
         <w:t>B</w:t>
@@ -475,48 +357,7 @@
         <w:rPr>
           <w:rFonts w:hint="eastAsia"/>
         </w:rPr>
-        <w:t>ath</w:t>
-      </w:r>
-      <w:proofErr w:type="spellEnd"/>
-      <w:r>
-        <w:rPr>
-          <w:rFonts w:hint="eastAsia"/>
-        </w:rPr>
-        <w:t>返回的</w:t>
-      </w:r>
-      <w:proofErr w:type="spellStart"/>
-      <w:r>
-        <w:rPr>
-          <w:rFonts w:hint="eastAsia"/>
-        </w:rPr>
-        <w:t>json</w:t>
-      </w:r>
-      <w:proofErr w:type="spellEnd"/>
-      <w:r>
-        <w:rPr>
-          <w:rFonts w:hint="eastAsia"/>
-        </w:rPr>
-        <w:t>字符串</w:t>
-      </w:r>
-      <w:r>
-        <w:rPr>
-          <w:rFonts w:hint="eastAsia"/>
-        </w:rPr>
-        <w:t xml:space="preserve"> 返回图片中被识别的人脸数和被认为是专注的人脸数，是个</w:t>
-      </w:r>
-      <w:proofErr w:type="spellStart"/>
-      <w:r>
-        <w:rPr>
-          <w:rFonts w:hint="eastAsia"/>
-        </w:rPr>
-        <w:t>json</w:t>
-      </w:r>
-      <w:proofErr w:type="spellEnd"/>
-      <w:r>
-        <w:rPr>
-          <w:rFonts w:hint="eastAsia"/>
-        </w:rPr>
-        <w:t xml:space="preserve">字符串，形如 </w:t>
+        <w:t xml:space="preserve">ath返回的json字符串 返回图片中被识别的人脸数和被认为是专注的人脸数，是个json字符串，形如 </w:t>
       </w:r>
       <w:r>
         <w:t>{"total":1,"concentrate":1}</w:t>
@@ -531,29 +372,8 @@
         </w:numPr>
         <w:ind w:firstLineChars="0"/>
       </w:pPr>
-      <w:proofErr w:type="spellStart"/>
-      <w:r>
-        <w:t>markPhoto</w:t>
-      </w:r>
-      <w:proofErr w:type="spellEnd"/>
-      <w:r>
-        <w:t xml:space="preserve">(String </w:t>
-      </w:r>
-      <w:proofErr w:type="spellStart"/>
-      <w:r>
-        <w:t>filepath</w:t>
-      </w:r>
-      <w:proofErr w:type="spellEnd"/>
-      <w:r>
-        <w:t xml:space="preserve">, String </w:t>
-      </w:r>
-      <w:proofErr w:type="spellStart"/>
-      <w:r>
-        <w:t>detectStr</w:t>
-      </w:r>
-      <w:proofErr w:type="spellEnd"/>
-      <w:r>
-        <w:t>)</w:t>
+      <w:r>
+        <w:t>markPhoto(String filepath, String detectStr)</w:t>
       </w:r>
       <w:r>
         <w:t xml:space="preserve"> </w:t>
@@ -568,20 +388,7 @@
         <w:rPr>
           <w:rFonts w:hint="eastAsia"/>
         </w:rPr>
-        <w:t>图片完整路径，后者为</w:t>
-      </w:r>
-      <w:r>
-        <w:rPr>
-          <w:rFonts w:hint="eastAsia"/>
-        </w:rPr>
-        <w:t>由</w:t>
-      </w:r>
-      <w:proofErr w:type="spellStart"/>
-      <w:r>
-        <w:rPr>
-          <w:rFonts w:hint="eastAsia"/>
-        </w:rPr>
-        <w:t>detact</w:t>
+        <w:t>图片完整路径，后者为由detact</w:t>
       </w:r>
       <w:r>
         <w:t>B</w:t>
@@ -599,34 +406,15 @@
         <w:rPr>
           <w:rFonts w:hint="eastAsia"/>
         </w:rPr>
-        <w:t>ath</w:t>
-      </w:r>
-      <w:proofErr w:type="spellEnd"/>
-      <w:r>
-        <w:rPr>
-          <w:rFonts w:hint="eastAsia"/>
-        </w:rPr>
-        <w:t>返回的</w:t>
-      </w:r>
-      <w:proofErr w:type="spellStart"/>
-      <w:r>
-        <w:rPr>
-          <w:rFonts w:hint="eastAsia"/>
-        </w:rPr>
-        <w:t>json</w:t>
-      </w:r>
-      <w:proofErr w:type="spellEnd"/>
-      <w:r>
-        <w:rPr>
-          <w:rFonts w:hint="eastAsia"/>
-        </w:rPr>
-        <w:t>字符</w:t>
-      </w:r>
-      <w:r>
-        <w:rPr>
-          <w:rFonts w:hint="eastAsia"/>
-        </w:rPr>
-        <w:t>串， 返回值mark</w:t>
+        <w:t>ath返回</w:t>
+      </w:r>
+      <w:bookmarkStart w:id="0" w:name="_GoBack"/>
+      <w:bookmarkEnd w:id="0"/>
+      <w:r>
+        <w:rPr>
+          <w:rFonts w:hint="eastAsia"/>
+        </w:rPr>
+        <w:t>的json字符串， 返回值mark</w:t>
       </w:r>
       <w:r>
         <w:t xml:space="preserve"> </w:t>
@@ -669,23 +457,7 @@
         <w:ind w:firstLineChars="0"/>
       </w:pPr>
       <w:r>
-        <w:t xml:space="preserve">String </w:t>
-      </w:r>
-      <w:proofErr w:type="spellStart"/>
-      <w:r>
-        <w:t>analysisFaceByTokens</w:t>
-      </w:r>
-      <w:proofErr w:type="spellEnd"/>
-      <w:r>
-        <w:t xml:space="preserve">(String </w:t>
-      </w:r>
-      <w:proofErr w:type="spellStart"/>
-      <w:r>
-        <w:t>facetoken</w:t>
-      </w:r>
-      <w:proofErr w:type="spellEnd"/>
-      <w:r>
-        <w:t>)</w:t>
+        <w:t>String analysisFaceByTokens(String facetoken)</w:t>
       </w:r>
       <w:r>
         <w:t xml:space="preserve"> </w:t>
@@ -717,22 +489,12 @@
       <w:r>
         <w:t xml:space="preserve"> </w:t>
       </w:r>
-      <w:proofErr w:type="spellStart"/>
-      <w:r>
-        <w:rPr>
-          <w:rFonts w:hint="eastAsia"/>
-        </w:rPr>
-        <w:t>api</w:t>
-      </w:r>
-      <w:proofErr w:type="spellEnd"/>
-      <w:r>
-        <w:rPr>
-          <w:rFonts w:hint="eastAsia"/>
-        </w:rPr>
-        <w:t>的返回值</w:t>
-      </w:r>
-      <w:bookmarkStart w:id="0" w:name="_GoBack"/>
-      <w:bookmarkEnd w:id="0"/>
+      <w:r>
+        <w:rPr>
+          <w:rFonts w:hint="eastAsia"/>
+        </w:rPr>
+        <w:t>api的返回值</w:t>
+      </w:r>
     </w:p>
     <w:sectPr>
       <w:pgSz w:w="11906" w:h="16838"/>

</xml_diff>